<commit_message>
Documentation Issue - URL #2
</commit_message>
<xml_diff>
--- a/students/Lab How to use Get.docx
+++ b/students/Lab How to use Get.docx
@@ -7,13 +7,7 @@
         <w:t>Lab</w:t>
       </w:r>
       <w:r>
-        <w:t xml:space="preserve"> How to use </w:t>
-      </w:r>
-      <w:r>
-        <w:t>Get, Post, Patch, and Delete</w:t>
-      </w:r>
-      <w:r>
-        <w:t xml:space="preserve"> on postman</w:t>
+        <w:t xml:space="preserve"> How to use Get, Post, Patch, and Delete on postman</w:t>
       </w:r>
     </w:p>
     <w:p>
@@ -210,7 +204,7 @@
           <w:szCs w:val="18"/>
           <w:shd w:val="clear" w:color="auto" w:fill="FFFFFF"/>
         </w:rPr>
-        <w:t>https://group-9-api.vercel.app/student/</w:t>
+        <w:t xml:space="preserve">https://group-9-api.vercel.app/student/ </w:t>
       </w:r>
       <w:r>
         <w:rPr>
@@ -220,16 +214,6 @@
           <w:szCs w:val="18"/>
           <w:shd w:val="clear" w:color="auto" w:fill="FFFFFF"/>
         </w:rPr>
-        <w:t xml:space="preserve"> </w:t>
-      </w:r>
-      <w:r>
-        <w:rPr>
-          <w:rFonts w:ascii="Segoe UI" w:hAnsi="Segoe UI" w:cs="Segoe UI"/>
-          <w:color w:val="212121"/>
-          <w:sz w:val="18"/>
-          <w:szCs w:val="18"/>
-          <w:shd w:val="clear" w:color="auto" w:fill="FFFFFF"/>
-        </w:rPr>
         <w:t xml:space="preserve">Then press send this should be the output. </w:t>
       </w:r>
     </w:p>
@@ -239,7 +223,7 @@
           <w:noProof/>
         </w:rPr>
         <w:drawing>
-          <wp:inline distT="0" distB="0" distL="0" distR="0" wp14:anchorId="3311D156" wp14:editId="214DAEA1">
+          <wp:inline distT="0" distB="0" distL="0" distR="0" wp14:anchorId="3311D156" wp14:editId="2E616E98">
             <wp:extent cx="5943600" cy="3435350"/>
             <wp:effectExtent l="0" t="0" r="0" b="0"/>
             <wp:docPr id="1878119601" name="Picture 3" descr="A screenshot of a computer&#10;&#10;Description automatically generated"/>
@@ -311,17 +295,7 @@
             <w:szCs w:val="18"/>
             <w:shd w:val="clear" w:color="auto" w:fill="FFFFFF"/>
           </w:rPr>
-          <w:t>https://group-9-api.vercel.app/student/</w:t>
-        </w:r>
-        <w:r>
-          <w:rPr>
-            <w:rStyle w:val="Hyperlink"/>
-            <w:rFonts w:ascii="Segoe UI" w:hAnsi="Segoe UI" w:cs="Segoe UI"/>
-            <w:sz w:val="18"/>
-            <w:szCs w:val="18"/>
-            <w:shd w:val="clear" w:color="auto" w:fill="FFFFFF"/>
-          </w:rPr>
-          <w:t>12</w:t>
+          <w:t>https://group-9-api.vercel.app/student/12</w:t>
         </w:r>
       </w:hyperlink>
       <w:r>
@@ -363,7 +337,7 @@
           <w:noProof/>
         </w:rPr>
         <w:drawing>
-          <wp:inline distT="0" distB="0" distL="0" distR="0" wp14:anchorId="6703DF8D" wp14:editId="3DF95564">
+          <wp:inline distT="0" distB="0" distL="0" distR="0" wp14:anchorId="6703DF8D" wp14:editId="3A6ACDAE">
             <wp:extent cx="5943600" cy="2567305"/>
             <wp:effectExtent l="0" t="0" r="0" b="4445"/>
             <wp:docPr id="693671577" name="Picture 4" descr="A screenshot of a computer&#10;&#10;Description automatically generated"/>
@@ -551,13 +525,7 @@
           <w:rPr>
             <w:rStyle w:val="Hyperlink"/>
           </w:rPr>
-          <w:t>https://group-9-api.vercel.app/student/</w:t>
-        </w:r>
-        <w:r>
-          <w:rPr>
-            <w:rStyle w:val="Hyperlink"/>
-          </w:rPr>
-          <w:t>create</w:t>
+          <w:t>https://group-9-api.vercel.app/student/create</w:t>
         </w:r>
       </w:hyperlink>
       <w:r>
@@ -571,7 +539,7 @@
         </w:rPr>
         <w:lastRenderedPageBreak/>
         <w:drawing>
-          <wp:inline distT="0" distB="0" distL="0" distR="0" wp14:anchorId="77676B89" wp14:editId="0F333DC5">
+          <wp:inline distT="0" distB="0" distL="0" distR="0" wp14:anchorId="77676B89" wp14:editId="46EAD7EF">
             <wp:extent cx="5943600" cy="1000125"/>
             <wp:effectExtent l="0" t="0" r="0" b="9525"/>
             <wp:docPr id="1175571559" name="Picture 6" descr="A white background with black lines&#10;&#10;Description automatically generated"/>
@@ -992,7 +960,7 @@
           <w:noProof/>
         </w:rPr>
         <w:drawing>
-          <wp:inline distT="0" distB="0" distL="0" distR="0" wp14:anchorId="6D24249B" wp14:editId="06ABFDC6">
+          <wp:inline distT="0" distB="0" distL="0" distR="0" wp14:anchorId="6D24249B" wp14:editId="664A2E9B">
             <wp:extent cx="5943600" cy="2776855"/>
             <wp:effectExtent l="0" t="0" r="0" b="4445"/>
             <wp:docPr id="1872327618" name="Picture 7" descr="A screenshot of a computer&#10;&#10;Description automatically generated"/>
@@ -1247,14 +1215,6 @@
       <w:pPr>
         <w:shd w:val="clear" w:color="auto" w:fill="FFFFFE"/>
         <w:spacing w:line="270" w:lineRule="atLeast"/>
-        <w:rPr>
-          <w:rFonts w:ascii="Courier New" w:eastAsia="Times New Roman" w:hAnsi="Courier New" w:cs="Courier New"/>
-          <w:color w:val="000000"/>
-          <w:kern w:val="0"/>
-          <w:sz w:val="18"/>
-          <w:szCs w:val="18"/>
-          <w14:ligatures w14:val="none"/>
-        </w:rPr>
       </w:pPr>
       <w:r>
         <w:t>Secret Patch this time and enter this URL</w:t>
@@ -1275,17 +1235,6 @@
       <w:proofErr w:type="spellEnd"/>
       <w:r>
         <w:t xml:space="preserve"> and click send. </w:t>
-      </w:r>
-      <w:r>
-        <w:rPr>
-          <w:rFonts w:ascii="Courier New" w:eastAsia="Times New Roman" w:hAnsi="Courier New" w:cs="Courier New"/>
-          <w:color w:val="000000"/>
-          <w:kern w:val="0"/>
-          <w:sz w:val="18"/>
-          <w:szCs w:val="18"/>
-          <w14:ligatures w14:val="none"/>
-        </w:rPr>
-        <w:t>{</w:t>
       </w:r>
     </w:p>
     <w:p>
@@ -1310,29 +1259,7 @@
           <w:szCs w:val="18"/>
           <w14:ligatures w14:val="none"/>
         </w:rPr>
-        <w:t>    </w:t>
-      </w:r>
-      <w:r>
-        <w:rPr>
-          <w:rFonts w:ascii="Courier New" w:eastAsia="Times New Roman" w:hAnsi="Courier New" w:cs="Courier New"/>
-          <w:color w:val="A31515"/>
-          <w:kern w:val="0"/>
-          <w:sz w:val="18"/>
-          <w:szCs w:val="18"/>
-          <w14:ligatures w14:val="none"/>
-        </w:rPr>
-        <w:t>"parameter"</w:t>
-      </w:r>
-      <w:r>
-        <w:rPr>
-          <w:rFonts w:ascii="Courier New" w:eastAsia="Times New Roman" w:hAnsi="Courier New" w:cs="Courier New"/>
-          <w:color w:val="000000"/>
-          <w:kern w:val="0"/>
-          <w:sz w:val="18"/>
-          <w:szCs w:val="18"/>
-          <w14:ligatures w14:val="none"/>
-        </w:rPr>
-        <w:t>: {</w:t>
+        <w:t>{</w:t>
       </w:r>
     </w:p>
     <w:p>
@@ -1357,7 +1284,7 @@
           <w:szCs w:val="18"/>
           <w14:ligatures w14:val="none"/>
         </w:rPr>
-        <w:t>        </w:t>
+        <w:t>    </w:t>
       </w:r>
       <w:r>
         <w:rPr>
@@ -1368,64 +1295,18 @@
           <w:szCs w:val="18"/>
           <w14:ligatures w14:val="none"/>
         </w:rPr>
-        <w:t>"id</w:t>
-      </w:r>
-      <w:proofErr w:type="gramStart"/>
-      <w:r>
-        <w:rPr>
-          <w:rFonts w:ascii="Courier New" w:eastAsia="Times New Roman" w:hAnsi="Courier New" w:cs="Courier New"/>
-          <w:color w:val="A31515"/>
-          <w:kern w:val="0"/>
-          <w:sz w:val="18"/>
-          <w:szCs w:val="18"/>
-          <w14:ligatures w14:val="none"/>
-        </w:rPr>
-        <w:t>"</w:t>
-      </w:r>
-      <w:r>
-        <w:rPr>
-          <w:rFonts w:ascii="Courier New" w:eastAsia="Times New Roman" w:hAnsi="Courier New" w:cs="Courier New"/>
-          <w:color w:val="000000"/>
-          <w:kern w:val="0"/>
-          <w:sz w:val="18"/>
-          <w:szCs w:val="18"/>
-          <w14:ligatures w14:val="none"/>
-        </w:rPr>
-        <w:t> :</w:t>
-      </w:r>
-      <w:proofErr w:type="gramEnd"/>
-      <w:r>
-        <w:rPr>
-          <w:rFonts w:ascii="Courier New" w:eastAsia="Times New Roman" w:hAnsi="Courier New" w:cs="Courier New"/>
-          <w:color w:val="000000"/>
-          <w:kern w:val="0"/>
-          <w:sz w:val="18"/>
-          <w:szCs w:val="18"/>
-          <w14:ligatures w14:val="none"/>
-        </w:rPr>
-        <w:t> </w:t>
-      </w:r>
-      <w:r>
-        <w:rPr>
-          <w:rFonts w:ascii="Courier New" w:eastAsia="Times New Roman" w:hAnsi="Courier New" w:cs="Courier New"/>
-          <w:color w:val="098658"/>
-          <w:kern w:val="0"/>
-          <w:sz w:val="18"/>
-          <w:szCs w:val="18"/>
-          <w14:ligatures w14:val="none"/>
-        </w:rPr>
-        <w:t>12</w:t>
-      </w:r>
-      <w:r>
-        <w:rPr>
-          <w:rFonts w:ascii="Courier New" w:eastAsia="Times New Roman" w:hAnsi="Courier New" w:cs="Courier New"/>
-          <w:color w:val="000000"/>
-          <w:kern w:val="0"/>
-          <w:sz w:val="18"/>
-          <w:szCs w:val="18"/>
-          <w14:ligatures w14:val="none"/>
-        </w:rPr>
-        <w:t>,</w:t>
+        <w:t>"parameter"</w:t>
+      </w:r>
+      <w:r>
+        <w:rPr>
+          <w:rFonts w:ascii="Courier New" w:eastAsia="Times New Roman" w:hAnsi="Courier New" w:cs="Courier New"/>
+          <w:color w:val="000000"/>
+          <w:kern w:val="0"/>
+          <w:sz w:val="18"/>
+          <w:szCs w:val="18"/>
+          <w14:ligatures w14:val="none"/>
+        </w:rPr>
+        <w:t>: {</w:t>
       </w:r>
     </w:p>
     <w:p>
@@ -1461,53 +1342,53 @@
           <w:szCs w:val="18"/>
           <w14:ligatures w14:val="none"/>
         </w:rPr>
+        <w:t>"id</w:t>
+      </w:r>
+      <w:proofErr w:type="gramStart"/>
+      <w:r>
+        <w:rPr>
+          <w:rFonts w:ascii="Courier New" w:eastAsia="Times New Roman" w:hAnsi="Courier New" w:cs="Courier New"/>
+          <w:color w:val="A31515"/>
+          <w:kern w:val="0"/>
+          <w:sz w:val="18"/>
+          <w:szCs w:val="18"/>
+          <w14:ligatures w14:val="none"/>
+        </w:rPr>
         <w:t>"</w:t>
       </w:r>
-      <w:proofErr w:type="spellStart"/>
-      <w:r>
-        <w:rPr>
-          <w:rFonts w:ascii="Courier New" w:eastAsia="Times New Roman" w:hAnsi="Courier New" w:cs="Courier New"/>
-          <w:color w:val="A31515"/>
-          <w:kern w:val="0"/>
-          <w:sz w:val="18"/>
-          <w:szCs w:val="18"/>
-          <w14:ligatures w14:val="none"/>
-        </w:rPr>
-        <w:t>fname</w:t>
-      </w:r>
-      <w:proofErr w:type="spellEnd"/>
-      <w:r>
-        <w:rPr>
-          <w:rFonts w:ascii="Courier New" w:eastAsia="Times New Roman" w:hAnsi="Courier New" w:cs="Courier New"/>
-          <w:color w:val="A31515"/>
-          <w:kern w:val="0"/>
-          <w:sz w:val="18"/>
-          <w:szCs w:val="18"/>
-          <w14:ligatures w14:val="none"/>
-        </w:rPr>
-        <w:t>"</w:t>
-      </w:r>
-      <w:r>
-        <w:rPr>
-          <w:rFonts w:ascii="Courier New" w:eastAsia="Times New Roman" w:hAnsi="Courier New" w:cs="Courier New"/>
-          <w:color w:val="000000"/>
-          <w:kern w:val="0"/>
-          <w:sz w:val="18"/>
-          <w:szCs w:val="18"/>
-          <w14:ligatures w14:val="none"/>
-        </w:rPr>
-        <w:t>: </w:t>
-      </w:r>
-      <w:r>
-        <w:rPr>
-          <w:rFonts w:ascii="Courier New" w:eastAsia="Times New Roman" w:hAnsi="Courier New" w:cs="Courier New"/>
-          <w:color w:val="0451A5"/>
-          <w:kern w:val="0"/>
-          <w:sz w:val="18"/>
-          <w:szCs w:val="18"/>
-          <w14:ligatures w14:val="none"/>
-        </w:rPr>
-        <w:t>"Anthony D."</w:t>
+      <w:r>
+        <w:rPr>
+          <w:rFonts w:ascii="Courier New" w:eastAsia="Times New Roman" w:hAnsi="Courier New" w:cs="Courier New"/>
+          <w:color w:val="000000"/>
+          <w:kern w:val="0"/>
+          <w:sz w:val="18"/>
+          <w:szCs w:val="18"/>
+          <w14:ligatures w14:val="none"/>
+        </w:rPr>
+        <w:t> :</w:t>
+      </w:r>
+      <w:proofErr w:type="gramEnd"/>
+      <w:r>
+        <w:rPr>
+          <w:rFonts w:ascii="Courier New" w:eastAsia="Times New Roman" w:hAnsi="Courier New" w:cs="Courier New"/>
+          <w:color w:val="000000"/>
+          <w:kern w:val="0"/>
+          <w:sz w:val="18"/>
+          <w:szCs w:val="18"/>
+          <w14:ligatures w14:val="none"/>
+        </w:rPr>
+        <w:t> </w:t>
+      </w:r>
+      <w:r>
+        <w:rPr>
+          <w:rFonts w:ascii="Courier New" w:eastAsia="Times New Roman" w:hAnsi="Courier New" w:cs="Courier New"/>
+          <w:color w:val="098658"/>
+          <w:kern w:val="0"/>
+          <w:sz w:val="18"/>
+          <w:szCs w:val="18"/>
+          <w14:ligatures w14:val="none"/>
+        </w:rPr>
+        <w:t>12</w:t>
       </w:r>
       <w:r>
         <w:rPr>
@@ -1566,10 +1447,9 @@
           <w:szCs w:val="18"/>
           <w14:ligatures w14:val="none"/>
         </w:rPr>
-        <w:t>lname</w:t>
+        <w:t>fname</w:t>
       </w:r>
       <w:proofErr w:type="spellEnd"/>
-      <w:proofErr w:type="gramStart"/>
       <w:r>
         <w:rPr>
           <w:rFonts w:ascii="Courier New" w:eastAsia="Times New Roman" w:hAnsi="Courier New" w:cs="Courier New"/>
@@ -1590,19 +1470,7 @@
           <w:szCs w:val="18"/>
           <w14:ligatures w14:val="none"/>
         </w:rPr>
-        <w:t> :</w:t>
-      </w:r>
-      <w:proofErr w:type="gramEnd"/>
-      <w:r>
-        <w:rPr>
-          <w:rFonts w:ascii="Courier New" w:eastAsia="Times New Roman" w:hAnsi="Courier New" w:cs="Courier New"/>
-          <w:color w:val="000000"/>
-          <w:kern w:val="0"/>
-          <w:sz w:val="18"/>
-          <w:szCs w:val="18"/>
-          <w14:ligatures w14:val="none"/>
-        </w:rPr>
-        <w:t> </w:t>
+        <w:t>: </w:t>
       </w:r>
       <w:r>
         <w:rPr>
@@ -1613,7 +1481,18 @@
           <w:szCs w:val="18"/>
           <w14:ligatures w14:val="none"/>
         </w:rPr>
-        <w:t>"Epps"</w:t>
+        <w:t>"Anthony D."</w:t>
+      </w:r>
+      <w:r>
+        <w:rPr>
+          <w:rFonts w:ascii="Courier New" w:eastAsia="Times New Roman" w:hAnsi="Courier New" w:cs="Courier New"/>
+          <w:color w:val="000000"/>
+          <w:kern w:val="0"/>
+          <w:sz w:val="18"/>
+          <w:szCs w:val="18"/>
+          <w14:ligatures w14:val="none"/>
+        </w:rPr>
+        <w:t>,</w:t>
       </w:r>
     </w:p>
     <w:p>
@@ -1638,7 +1517,77 @@
           <w:szCs w:val="18"/>
           <w14:ligatures w14:val="none"/>
         </w:rPr>
-        <w:t>    }</w:t>
+        <w:t>        </w:t>
+      </w:r>
+      <w:r>
+        <w:rPr>
+          <w:rFonts w:ascii="Courier New" w:eastAsia="Times New Roman" w:hAnsi="Courier New" w:cs="Courier New"/>
+          <w:color w:val="A31515"/>
+          <w:kern w:val="0"/>
+          <w:sz w:val="18"/>
+          <w:szCs w:val="18"/>
+          <w14:ligatures w14:val="none"/>
+        </w:rPr>
+        <w:t>"</w:t>
+      </w:r>
+      <w:proofErr w:type="spellStart"/>
+      <w:r>
+        <w:rPr>
+          <w:rFonts w:ascii="Courier New" w:eastAsia="Times New Roman" w:hAnsi="Courier New" w:cs="Courier New"/>
+          <w:color w:val="A31515"/>
+          <w:kern w:val="0"/>
+          <w:sz w:val="18"/>
+          <w:szCs w:val="18"/>
+          <w14:ligatures w14:val="none"/>
+        </w:rPr>
+        <w:t>lname</w:t>
+      </w:r>
+      <w:proofErr w:type="spellEnd"/>
+      <w:proofErr w:type="gramStart"/>
+      <w:r>
+        <w:rPr>
+          <w:rFonts w:ascii="Courier New" w:eastAsia="Times New Roman" w:hAnsi="Courier New" w:cs="Courier New"/>
+          <w:color w:val="A31515"/>
+          <w:kern w:val="0"/>
+          <w:sz w:val="18"/>
+          <w:szCs w:val="18"/>
+          <w14:ligatures w14:val="none"/>
+        </w:rPr>
+        <w:t>"</w:t>
+      </w:r>
+      <w:r>
+        <w:rPr>
+          <w:rFonts w:ascii="Courier New" w:eastAsia="Times New Roman" w:hAnsi="Courier New" w:cs="Courier New"/>
+          <w:color w:val="000000"/>
+          <w:kern w:val="0"/>
+          <w:sz w:val="18"/>
+          <w:szCs w:val="18"/>
+          <w14:ligatures w14:val="none"/>
+        </w:rPr>
+        <w:t> :</w:t>
+      </w:r>
+      <w:proofErr w:type="gramEnd"/>
+      <w:r>
+        <w:rPr>
+          <w:rFonts w:ascii="Courier New" w:eastAsia="Times New Roman" w:hAnsi="Courier New" w:cs="Courier New"/>
+          <w:color w:val="000000"/>
+          <w:kern w:val="0"/>
+          <w:sz w:val="18"/>
+          <w:szCs w:val="18"/>
+          <w14:ligatures w14:val="none"/>
+        </w:rPr>
+        <w:t> </w:t>
+      </w:r>
+      <w:r>
+        <w:rPr>
+          <w:rFonts w:ascii="Courier New" w:eastAsia="Times New Roman" w:hAnsi="Courier New" w:cs="Courier New"/>
+          <w:color w:val="0451A5"/>
+          <w:kern w:val="0"/>
+          <w:sz w:val="18"/>
+          <w:szCs w:val="18"/>
+          <w14:ligatures w14:val="none"/>
+        </w:rPr>
+        <w:t>"Epps"</w:t>
       </w:r>
     </w:p>
     <w:p>
@@ -1663,6 +1612,31 @@
           <w:szCs w:val="18"/>
           <w14:ligatures w14:val="none"/>
         </w:rPr>
+        <w:t>    }</w:t>
+      </w:r>
+    </w:p>
+    <w:p>
+      <w:pPr>
+        <w:shd w:val="clear" w:color="auto" w:fill="FFFFFE"/>
+        <w:spacing w:line="270" w:lineRule="atLeast"/>
+        <w:rPr>
+          <w:rFonts w:ascii="Courier New" w:eastAsia="Times New Roman" w:hAnsi="Courier New" w:cs="Courier New"/>
+          <w:color w:val="000000"/>
+          <w:kern w:val="0"/>
+          <w:sz w:val="18"/>
+          <w:szCs w:val="18"/>
+          <w14:ligatures w14:val="none"/>
+        </w:rPr>
+      </w:pPr>
+      <w:r>
+        <w:rPr>
+          <w:rFonts w:ascii="Courier New" w:eastAsia="Times New Roman" w:hAnsi="Courier New" w:cs="Courier New"/>
+          <w:color w:val="000000"/>
+          <w:kern w:val="0"/>
+          <w:sz w:val="18"/>
+          <w:szCs w:val="18"/>
+          <w14:ligatures w14:val="none"/>
+        </w:rPr>
         <w:t>}</w:t>
       </w:r>
     </w:p>
@@ -1672,7 +1646,7 @@
           <w:noProof/>
         </w:rPr>
         <w:drawing>
-          <wp:inline distT="0" distB="0" distL="0" distR="0" wp14:anchorId="6DEAB057" wp14:editId="6BD97BB1">
+          <wp:inline distT="0" distB="0" distL="0" distR="0" wp14:anchorId="6DEAB057" wp14:editId="78D0333A">
             <wp:extent cx="5943600" cy="2793365"/>
             <wp:effectExtent l="0" t="0" r="0" b="6985"/>
             <wp:docPr id="2146872684" name="Picture 10" descr="A screenshot of a computer&#10;&#10;Description automatically generated"/>
@@ -1730,7 +1704,7 @@
           <w:noProof/>
         </w:rPr>
         <w:drawing>
-          <wp:inline distT="0" distB="0" distL="0" distR="0" wp14:anchorId="086FB548" wp14:editId="05BAD712">
+          <wp:inline distT="0" distB="0" distL="0" distR="0" wp14:anchorId="086FB548" wp14:editId="1DBD0E09">
             <wp:extent cx="5943600" cy="870585"/>
             <wp:effectExtent l="0" t="0" r="0" b="5715"/>
             <wp:docPr id="2022715099" name="Picture 11" descr="A white background with black text&#10;&#10;Description automatically generated"/>
@@ -1781,6 +1755,7 @@
     </w:p>
     <w:p>
       <w:r>
+        <w:lastRenderedPageBreak/>
         <w:t xml:space="preserve">Press the plus </w:t>
       </w:r>
       <w:proofErr w:type="gramStart"/>
@@ -1791,7 +1766,6 @@
     </w:p>
     <w:p>
       <w:r>
-        <w:lastRenderedPageBreak/>
         <w:t xml:space="preserve"> </w:t>
       </w:r>
       <w:r>
@@ -1882,7 +1856,7 @@
           <w:noProof/>
         </w:rPr>
         <w:drawing>
-          <wp:inline distT="0" distB="0" distL="0" distR="0" wp14:anchorId="79C37CB9" wp14:editId="62522DFB">
+          <wp:inline distT="0" distB="0" distL="0" distR="0" wp14:anchorId="79C37CB9" wp14:editId="22A7E305">
             <wp:extent cx="5943600" cy="2364740"/>
             <wp:effectExtent l="0" t="0" r="0" b="0"/>
             <wp:docPr id="1175664670" name="Picture 12" descr="A white background with black text&#10;&#10;Description automatically generated"/>
@@ -1936,13 +1910,7 @@
         <w:t xml:space="preserve">Save the file </w:t>
       </w:r>
       <w:r>
-        <w:t xml:space="preserve">and click on all </w:t>
-      </w:r>
-      <w:r>
-        <w:t>collection</w:t>
-      </w:r>
-      <w:r>
-        <w:t xml:space="preserve"> then click on the runs tab, </w:t>
+        <w:t xml:space="preserve">and click on all collection then click on the runs tab, </w:t>
       </w:r>
     </w:p>
     <w:p>
@@ -1952,7 +1920,7 @@
         </w:rPr>
         <w:lastRenderedPageBreak/>
         <w:drawing>
-          <wp:inline distT="0" distB="0" distL="0" distR="0" wp14:anchorId="171BAD9D" wp14:editId="50EE3C22">
+          <wp:inline distT="0" distB="0" distL="0" distR="0" wp14:anchorId="171BAD9D" wp14:editId="3FC92547">
             <wp:extent cx="5943600" cy="2586355"/>
             <wp:effectExtent l="0" t="0" r="0" b="4445"/>
             <wp:docPr id="1282142324" name="Picture 13" descr="A screenshot of a computer&#10;&#10;Description automatically generated"/>
@@ -2077,7 +2045,7 @@
           <w:noProof/>
         </w:rPr>
         <w:drawing>
-          <wp:inline distT="0" distB="0" distL="0" distR="0" wp14:anchorId="1A6A4E2B" wp14:editId="4AB9B1FE">
+          <wp:inline distT="0" distB="0" distL="0" distR="0" wp14:anchorId="1A6A4E2B" wp14:editId="013A9740">
             <wp:extent cx="5943600" cy="2047240"/>
             <wp:effectExtent l="0" t="0" r="0" b="0"/>
             <wp:docPr id="683861599" name="Picture 15" descr="A white background with black dots&#10;&#10;Description automatically generated"/>
@@ -2553,6 +2521,7 @@
   <w:style w:type="character" w:default="1" w:styleId="DefaultParagraphFont">
     <w:name w:val="Default Paragraph Font"/>
     <w:uiPriority w:val="1"/>
+    <w:semiHidden/>
     <w:unhideWhenUsed/>
   </w:style>
   <w:style w:type="table" w:default="1" w:styleId="TableNormal">

</xml_diff>

<commit_message>
Fixed silly mistake issue #4
</commit_message>
<xml_diff>
--- a/students/Lab How to use Get.docx
+++ b/students/Lab How to use Get.docx
@@ -339,7 +339,7 @@
           <w:szCs w:val="20"/>
         </w:rPr>
         <w:drawing>
-          <wp:inline distT="0" distB="0" distL="0" distR="0" wp14:anchorId="3311D156" wp14:editId="76B22791">
+          <wp:inline distT="0" distB="0" distL="0" distR="0" wp14:anchorId="3311D156" wp14:editId="6A6C287B">
             <wp:extent cx="5943600" cy="3435350"/>
             <wp:effectExtent l="0" t="0" r="0" b="0"/>
             <wp:docPr id="1878119601" name="Picture 3" descr="A screenshot of a computer&#10;&#10;Description automatically generated"/>
@@ -468,7 +468,7 @@
           <w:szCs w:val="20"/>
         </w:rPr>
         <w:drawing>
-          <wp:inline distT="0" distB="0" distL="0" distR="0" wp14:anchorId="6703DF8D" wp14:editId="549BC3C4">
+          <wp:inline distT="0" distB="0" distL="0" distR="0" wp14:anchorId="6703DF8D" wp14:editId="40BB3EFC">
             <wp:extent cx="5943600" cy="2567305"/>
             <wp:effectExtent l="0" t="0" r="0" b="4445"/>
             <wp:docPr id="693671577" name="Picture 4" descr="A screenshot of a computer&#10;&#10;Description automatically generated"/>
@@ -913,7 +913,7 @@
         </w:rPr>
         <w:lastRenderedPageBreak/>
         <w:drawing>
-          <wp:inline distT="0" distB="0" distL="0" distR="0" wp14:anchorId="77676B89" wp14:editId="005193B2">
+          <wp:inline distT="0" distB="0" distL="0" distR="0" wp14:anchorId="77676B89" wp14:editId="51BC52A4">
             <wp:extent cx="5943600" cy="1000125"/>
             <wp:effectExtent l="0" t="0" r="0" b="9525"/>
             <wp:docPr id="1175571559" name="Picture 6" descr="A white background with black lines&#10;&#10;Description automatically generated"/>
@@ -1365,7 +1365,7 @@
           <w:szCs w:val="20"/>
         </w:rPr>
         <w:drawing>
-          <wp:inline distT="0" distB="0" distL="0" distR="0" wp14:anchorId="6D24249B" wp14:editId="104D4B61">
+          <wp:inline distT="0" distB="0" distL="0" distR="0" wp14:anchorId="6D24249B" wp14:editId="4CCC393A">
             <wp:extent cx="5943600" cy="2776855"/>
             <wp:effectExtent l="0" t="0" r="0" b="4445"/>
             <wp:docPr id="1872327618" name="Picture 7" descr="A screenshot of a computer&#10;&#10;Description automatically generated"/>
@@ -2002,10 +2002,21 @@
           <w:szCs w:val="20"/>
           <w14:ligatures w14:val="none"/>
         </w:rPr>
+        <w:t>:</w:t>
+      </w:r>
+      <w:proofErr w:type="gramEnd"/>
+      <w:r>
+        <w:rPr>
+          <w:rFonts w:ascii="Arial" w:eastAsia="Times New Roman" w:hAnsi="Arial" w:cs="Arial"/>
+          <w:color w:val="000000"/>
+          <w:kern w:val="0"/>
+          <w:sz w:val="20"/>
+          <w:szCs w:val="20"/>
+          <w14:ligatures w14:val="none"/>
+        </w:rPr>
         <w:t xml:space="preserve"> “</w:t>
       </w:r>
       <w:proofErr w:type="spellStart"/>
-      <w:proofErr w:type="gramEnd"/>
       <w:r>
         <w:rPr>
           <w:rFonts w:ascii="Arial" w:eastAsia="Times New Roman" w:hAnsi="Arial" w:cs="Arial"/>
@@ -2295,7 +2306,7 @@
           <w:szCs w:val="20"/>
         </w:rPr>
         <w:drawing>
-          <wp:inline distT="0" distB="0" distL="0" distR="0" wp14:anchorId="6DEAB057" wp14:editId="7A61AD96">
+          <wp:inline distT="0" distB="0" distL="0" distR="0" wp14:anchorId="6DEAB057" wp14:editId="10529FE1">
             <wp:extent cx="5943600" cy="2793365"/>
             <wp:effectExtent l="0" t="0" r="0" b="6985"/>
             <wp:docPr id="2146872684" name="Picture 10" descr="A screenshot of a computer&#10;&#10;Description automatically generated"/>
@@ -2379,7 +2390,7 @@
           <w:szCs w:val="20"/>
         </w:rPr>
         <w:drawing>
-          <wp:inline distT="0" distB="0" distL="0" distR="0" wp14:anchorId="086FB548" wp14:editId="0C6784E3">
+          <wp:inline distT="0" distB="0" distL="0" distR="0" wp14:anchorId="086FB548" wp14:editId="1A963A98">
             <wp:extent cx="5943600" cy="870585"/>
             <wp:effectExtent l="0" t="0" r="0" b="5715"/>
             <wp:docPr id="2022715099" name="Picture 11" descr="A white background with black text&#10;&#10;Description automatically generated"/>
@@ -2603,37 +2614,7 @@
           <w:sz w:val="20"/>
           <w:szCs w:val="20"/>
         </w:rPr>
-        <w:t xml:space="preserve">Then go to the request type GET that we made and hit send. Then pick an object you want to </w:t>
-      </w:r>
-      <w:r>
-        <w:rPr>
-          <w:rFonts w:ascii="Arial" w:hAnsi="Arial" w:cs="Arial"/>
-          <w:b/>
-          <w:bCs/>
-          <w:sz w:val="20"/>
-          <w:szCs w:val="20"/>
-        </w:rPr>
-        <w:t>delete.</w:t>
-      </w:r>
-      <w:r>
-        <w:rPr>
-          <w:rFonts w:ascii="Arial" w:hAnsi="Arial" w:cs="Arial"/>
-          <w:b/>
-          <w:bCs/>
-          <w:sz w:val="20"/>
-          <w:szCs w:val="20"/>
-        </w:rPr>
-        <w:t xml:space="preserve"> </w:t>
-      </w:r>
-      <w:r>
-        <w:rPr>
-          <w:rFonts w:ascii="Arial" w:hAnsi="Arial" w:cs="Arial"/>
-          <w:b/>
-          <w:bCs/>
-          <w:sz w:val="20"/>
-          <w:szCs w:val="20"/>
-        </w:rPr>
-        <w:t xml:space="preserve">And the id to the end of the link and press </w:t>
+        <w:t xml:space="preserve">Then go to the request type GET that we made and hit send. Then pick an object you want to delete. And the id to the end of the link and press </w:t>
       </w:r>
       <w:proofErr w:type="gramStart"/>
       <w:r>
@@ -2697,7 +2678,7 @@
           <w:szCs w:val="20"/>
         </w:rPr>
         <w:drawing>
-          <wp:inline distT="0" distB="0" distL="0" distR="0" wp14:anchorId="79C37CB9" wp14:editId="258F7AD2">
+          <wp:inline distT="0" distB="0" distL="0" distR="0" wp14:anchorId="79C37CB9" wp14:editId="128BDC7C">
             <wp:extent cx="5943600" cy="2364740"/>
             <wp:effectExtent l="0" t="0" r="0" b="0"/>
             <wp:docPr id="1175664670" name="Picture 12" descr="A white background with black text&#10;&#10;Description automatically generated"/>
@@ -2798,7 +2779,7 @@
         </w:rPr>
         <w:lastRenderedPageBreak/>
         <w:drawing>
-          <wp:inline distT="0" distB="0" distL="0" distR="0" wp14:anchorId="171BAD9D" wp14:editId="6321DFB1">
+          <wp:inline distT="0" distB="0" distL="0" distR="0" wp14:anchorId="171BAD9D" wp14:editId="1919EC53">
             <wp:extent cx="5943600" cy="2586355"/>
             <wp:effectExtent l="0" t="0" r="0" b="4445"/>
             <wp:docPr id="1282142324" name="Picture 13" descr="A screenshot of a computer&#10;&#10;Description automatically generated"/>
@@ -2977,7 +2958,7 @@
           <w:szCs w:val="20"/>
         </w:rPr>
         <w:drawing>
-          <wp:inline distT="0" distB="0" distL="0" distR="0" wp14:anchorId="1A6A4E2B" wp14:editId="5566C860">
+          <wp:inline distT="0" distB="0" distL="0" distR="0" wp14:anchorId="1A6A4E2B" wp14:editId="3E8BED43">
             <wp:extent cx="5943600" cy="2047240"/>
             <wp:effectExtent l="0" t="0" r="0" b="0"/>
             <wp:docPr id="683861599" name="Picture 15" descr="A white background with black dots&#10;&#10;Description automatically generated"/>
@@ -3652,6 +3633,7 @@
   <w:style w:type="character" w:default="1" w:styleId="DefaultParagraphFont">
     <w:name w:val="Default Paragraph Font"/>
     <w:uiPriority w:val="1"/>
+    <w:semiHidden/>
     <w:unhideWhenUsed/>
   </w:style>
   <w:style w:type="table" w:default="1" w:styleId="TableNormal">

</xml_diff>